<commit_message>
Loading and Creating Save File
</commit_message>
<xml_diff>
--- a/Documentation.docx
+++ b/Documentation.docx
@@ -1,6 +1,6 @@
 
 <file path=word/document.xml><?xml version="1.0" encoding="utf-8"?>
-<w:document xmlns:wpc="http://schemas.microsoft.com/office/word/2010/wordprocessingCanvas" xmlns:cx="http://schemas.microsoft.com/office/drawing/2014/chartex" xmlns:cx1="http://schemas.microsoft.com/office/drawing/2015/9/8/chartex" xmlns:cx2="http://schemas.microsoft.com/office/drawing/2015/10/21/chartex" xmlns:cx3="http://schemas.microsoft.com/office/drawing/2016/5/9/chartex" xmlns:cx4="http://schemas.microsoft.com/office/drawing/2016/5/10/chartex" xmlns:cx5="http://schemas.microsoft.com/office/drawing/2016/5/11/chartex" xmlns:cx6="http://schemas.microsoft.com/office/drawing/2016/5/12/chartex" xmlns:cx7="http://schemas.microsoft.com/office/drawing/2016/5/13/chartex" xmlns:cx8="http://schemas.microsoft.com/office/drawing/2016/5/14/chartex" xmlns:mc="http://schemas.openxmlformats.org/markup-compatibility/2006" xmlns:aink="http://schemas.microsoft.com/office/drawing/2016/ink" xmlns:am3d="http://schemas.microsoft.com/office/drawing/2017/model3d" xmlns:o="urn:schemas-microsoft-com:office:office" xmlns:r="http://schemas.openxmlformats.org/officeDocument/2006/relationships" xmlns:m="http://schemas.openxmlformats.org/officeDocument/2006/math" xmlns:v="urn:schemas-microsoft-com:vml" xmlns:wp14="http://schemas.microsoft.com/office/word/2010/wordprocessingDrawing" xmlns:wp="http://schemas.openxmlformats.org/drawingml/2006/wordprocessingDrawing" xmlns:w10="urn:schemas-microsoft-com:office:word" xmlns:w="http://schemas.openxmlformats.org/wordprocessingml/2006/main" xmlns:w14="http://schemas.microsoft.com/office/word/2010/wordml" xmlns:w15="http://schemas.microsoft.com/office/word/2012/wordml" xmlns:w16cid="http://schemas.microsoft.com/office/word/2016/wordml/cid" xmlns:w16se="http://schemas.microsoft.com/office/word/2015/wordml/symex" xmlns:wpg="http://schemas.microsoft.com/office/word/2010/wordprocessingGroup" xmlns:wpi="http://schemas.microsoft.com/office/word/2010/wordprocessingInk" xmlns:wne="http://schemas.microsoft.com/office/word/2006/wordml" xmlns:wps="http://schemas.microsoft.com/office/word/2010/wordprocessingShape" mc:Ignorable="w14 w15 w16se w16cid wp14">
+<w:document xmlns:wpc="http://schemas.microsoft.com/office/word/2010/wordprocessingCanvas" xmlns:cx="http://schemas.microsoft.com/office/drawing/2014/chartex" xmlns:cx1="http://schemas.microsoft.com/office/drawing/2015/9/8/chartex" xmlns:cx2="http://schemas.microsoft.com/office/drawing/2015/10/21/chartex" xmlns:cx3="http://schemas.microsoft.com/office/drawing/2016/5/9/chartex" xmlns:cx4="http://schemas.microsoft.com/office/drawing/2016/5/10/chartex" xmlns:cx5="http://schemas.microsoft.com/office/drawing/2016/5/11/chartex" xmlns:cx6="http://schemas.microsoft.com/office/drawing/2016/5/12/chartex" xmlns:cx7="http://schemas.microsoft.com/office/drawing/2016/5/13/chartex" xmlns:cx8="http://schemas.microsoft.com/office/drawing/2016/5/14/chartex" xmlns:mc="http://schemas.openxmlformats.org/markup-compatibility/2006" xmlns:aink="http://schemas.microsoft.com/office/drawing/2016/ink" xmlns:am3d="http://schemas.microsoft.com/office/drawing/2017/model3d" xmlns:o="urn:schemas-microsoft-com:office:office" xmlns:r="http://schemas.openxmlformats.org/officeDocument/2006/relationships" xmlns:m="http://schemas.openxmlformats.org/officeDocument/2006/math" xmlns:v="urn:schemas-microsoft-com:vml" xmlns:wp14="http://schemas.microsoft.com/office/word/2010/wordprocessingDrawing" xmlns:wp="http://schemas.openxmlformats.org/drawingml/2006/wordprocessingDrawing" xmlns:w10="urn:schemas-microsoft-com:office:word" xmlns:w="http://schemas.openxmlformats.org/wordprocessingml/2006/main" xmlns:w14="http://schemas.microsoft.com/office/word/2010/wordml" xmlns:w15="http://schemas.microsoft.com/office/word/2012/wordml" xmlns:w16cex="http://schemas.microsoft.com/office/word/2018/wordml/cex" xmlns:w16cid="http://schemas.microsoft.com/office/word/2016/wordml/cid" xmlns:w16="http://schemas.microsoft.com/office/word/2018/wordml" xmlns:w16se="http://schemas.microsoft.com/office/word/2015/wordml/symex" xmlns:wpg="http://schemas.microsoft.com/office/word/2010/wordprocessingGroup" xmlns:wpi="http://schemas.microsoft.com/office/word/2010/wordprocessingInk" xmlns:wne="http://schemas.microsoft.com/office/word/2006/wordml" xmlns:wps="http://schemas.microsoft.com/office/word/2010/wordprocessingShape" mc:Ignorable="w14 w15 w16se w16cid w16 w16cex wp14">
   <w:body>
     <w:p>
       <w:pPr>
@@ -161,8 +161,86 @@
       <w:r>
         <w:t>: 01</w:t>
       </w:r>
-      <w:bookmarkStart w:id="0" w:name="_GoBack"/>
-      <w:bookmarkEnd w:id="0"/>
+    </w:p>
+    <w:p/>
+    <w:p>
+      <w:pPr>
+        <w:pStyle w:val="Title"/>
+      </w:pPr>
+      <w:r>
+        <w:t>Objects</w:t>
+      </w:r>
+    </w:p>
+    <w:p>
+      <w:pPr>
+        <w:rPr>
+          <w:i/>
+          <w:iCs/>
+        </w:rPr>
+      </w:pPr>
+      <w:r>
+        <w:rPr>
+          <w:i/>
+          <w:iCs/>
+        </w:rPr>
+        <w:t xml:space="preserve">Objects are used in a way that the words in </w:t>
+      </w:r>
+      <w:r>
+        <w:rPr>
+          <w:b/>
+          <w:bCs/>
+          <w:i/>
+          <w:iCs/>
+        </w:rPr>
+        <w:t>bold</w:t>
+      </w:r>
+      <w:r>
+        <w:rPr>
+          <w:i/>
+          <w:iCs/>
+        </w:rPr>
+        <w:t xml:space="preserve"> must be declared as variables before their functions are used. E.g.</w:t>
+      </w:r>
+    </w:p>
+    <w:p>
+      <w:r>
+        <w:t>savegame sg;</w:t>
+      </w:r>
+    </w:p>
+    <w:p>
+      <w:r>
+        <w:t>sg.save();</w:t>
+      </w:r>
+    </w:p>
+    <w:p>
+      <w:pPr>
+        <w:rPr>
+          <w:b/>
+          <w:bCs/>
+        </w:rPr>
+      </w:pPr>
+      <w:r>
+        <w:rPr>
+          <w:b/>
+          <w:bCs/>
+        </w:rPr>
+        <w:t>Savegame</w:t>
+      </w:r>
+    </w:p>
+    <w:p>
+      <w:r>
+        <w:t>Load – Load variables from Data/Player.dat</w:t>
+      </w:r>
+    </w:p>
+    <w:p>
+      <w:r>
+        <w:t>Create – Create new file Data/Player.dat and ask for Name</w:t>
+      </w:r>
+    </w:p>
+    <w:p>
+      <w:r>
+        <w:t xml:space="preserve">Save – Incomplete </w:t>
+      </w:r>
     </w:p>
     <w:sectPr>
       <w:pgSz w:w="11906" w:h="16838"/>
@@ -175,7 +253,7 @@
 </file>
 
 <file path=word/styles.xml><?xml version="1.0" encoding="utf-8"?>
-<w:styles xmlns:mc="http://schemas.openxmlformats.org/markup-compatibility/2006" xmlns:r="http://schemas.openxmlformats.org/officeDocument/2006/relationships" xmlns:w="http://schemas.openxmlformats.org/wordprocessingml/2006/main" xmlns:w14="http://schemas.microsoft.com/office/word/2010/wordml" xmlns:w15="http://schemas.microsoft.com/office/word/2012/wordml" xmlns:w16cid="http://schemas.microsoft.com/office/word/2016/wordml/cid" xmlns:w16se="http://schemas.microsoft.com/office/word/2015/wordml/symex" mc:Ignorable="w14 w15 w16se w16cid">
+<w:styles xmlns:mc="http://schemas.openxmlformats.org/markup-compatibility/2006" xmlns:r="http://schemas.openxmlformats.org/officeDocument/2006/relationships" xmlns:w="http://schemas.openxmlformats.org/wordprocessingml/2006/main" xmlns:w14="http://schemas.microsoft.com/office/word/2010/wordml" xmlns:w15="http://schemas.microsoft.com/office/word/2012/wordml" xmlns:w16cex="http://schemas.microsoft.com/office/word/2018/wordml/cex" xmlns:w16cid="http://schemas.microsoft.com/office/word/2016/wordml/cid" xmlns:w16="http://schemas.microsoft.com/office/word/2018/wordml" xmlns:w16se="http://schemas.microsoft.com/office/word/2015/wordml/symex" mc:Ignorable="w14 w15 w16se w16cid w16 w16cex">
   <w:docDefaults>
     <w:rPrDefault>
       <w:rPr>
@@ -191,7 +269,7 @@
       </w:pPr>
     </w:pPrDefault>
   </w:docDefaults>
-  <w:latentStyles w:defLockedState="0" w:defUIPriority="99" w:defSemiHidden="0" w:defUnhideWhenUsed="0" w:defQFormat="0" w:count="377">
+  <w:latentStyles w:defLockedState="0" w:defUIPriority="99" w:defSemiHidden="0" w:defUnhideWhenUsed="0" w:defQFormat="0" w:count="376">
     <w:lsdException w:name="Normal" w:uiPriority="0" w:qFormat="1"/>
     <w:lsdException w:name="heading 1" w:uiPriority="9" w:qFormat="1"/>
     <w:lsdException w:name="heading 2" w:semiHidden="1" w:uiPriority="9" w:unhideWhenUsed="1" w:qFormat="1"/>
@@ -568,7 +646,6 @@
     <w:lsdException w:name="Hashtag" w:semiHidden="1" w:unhideWhenUsed="1"/>
     <w:lsdException w:name="Unresolved Mention" w:semiHidden="1" w:unhideWhenUsed="1"/>
     <w:lsdException w:name="Smart Link" w:semiHidden="1" w:unhideWhenUsed="1"/>
-    <w:lsdException w:name="Smart Link Error" w:semiHidden="1" w:unhideWhenUsed="1"/>
   </w:latentStyles>
   <w:style w:type="paragraph" w:default="1" w:styleId="Normal">
     <w:name w:val="Normal"/>
@@ -931,4 +1008,16 @@
     </a:ext>
   </a:extLst>
 </a:theme>
+</file>
+
+<file path=customXml/item1.xml><?xml version="1.0" encoding="utf-8"?>
+<b:Sources xmlns:b="http://schemas.openxmlformats.org/officeDocument/2006/bibliography" xmlns="http://schemas.openxmlformats.org/officeDocument/2006/bibliography" SelectedStyle="\APASixthEditionOfficeOnline.xsl" StyleName="APA" Version="6"/>
+</file>
+
+<file path=customXml/itemProps1.xml><?xml version="1.0" encoding="utf-8"?>
+<ds:datastoreItem xmlns:ds="http://schemas.openxmlformats.org/officeDocument/2006/customXml" ds:itemID="{5CF640F7-31F7-4BCA-9F4B-B321125A9F87}">
+  <ds:schemaRefs>
+    <ds:schemaRef ds:uri="http://schemas.openxmlformats.org/officeDocument/2006/bibliography"/>
+  </ds:schemaRefs>
+</ds:datastoreItem>
 </file>
</xml_diff>